<commit_message>
Seccion 12 Herencia en Python
</commit_message>
<xml_diff>
--- a/Apuntes/notas seccion 10.docx
+++ b/Apuntes/notas seccion 10.docx
@@ -4509,6 +4509,13 @@
         </w:rPr>
         <w:t> a omitir en importaciones</w:t>
       </w:r>
+    </w:p>
+    <w:p>
+      <w:pPr>
+        <w:rPr>
+          <w:lang w:val="es-ES"/>
+        </w:rPr>
+      </w:pPr>
     </w:p>
     <w:p>
       <w:pPr>

</xml_diff>